<commit_message>
Ajouts de certais outils
</commit_message>
<xml_diff>
--- a/0 - Modules - Liste à faire - (1 par équipe).docx
+++ b/0 - Modules - Liste à faire - (1 par équipe).docx
@@ -207,7 +207,15 @@
         <w:tab/>
       </w:r>
       <w:r>
-        <w:t>A - L 'expression du besoin  (le contexte) :</w:t>
+        <w:t xml:space="preserve">A - </w:t>
+      </w:r>
+      <w:proofErr w:type="gramStart"/>
+      <w:r>
+        <w:t>L 'expression</w:t>
+      </w:r>
+      <w:proofErr w:type="gramEnd"/>
+      <w:r>
+        <w:t xml:space="preserve"> du besoin  (le contexte) :</w:t>
       </w:r>
       <w:r>
         <w:tab/>
@@ -757,7 +765,15 @@
         </mc:AlternateContent>
       </w:r>
       <w:r>
-        <w:t>- Rédiger l'énoncé du besoin (qqoqcp-C)</w:t>
+        <w:t>- Rédiger l'énoncé du besoin (</w:t>
+      </w:r>
+      <w:proofErr w:type="spellStart"/>
+      <w:r>
+        <w:t>qqoqcp</w:t>
+      </w:r>
+      <w:proofErr w:type="spellEnd"/>
+      <w:r>
+        <w:t>-C)</w:t>
       </w:r>
     </w:p>
     <w:p>
@@ -803,15 +819,15 @@
                       </wps:spPr>
                       <wps:style>
                         <a:lnRef idx="2">
-                          <a:schemeClr val="accent2">
+                          <a:schemeClr val="accent6">
                             <a:shade val="50000"/>
                           </a:schemeClr>
                         </a:lnRef>
                         <a:fillRef idx="1">
-                          <a:schemeClr val="accent2"/>
+                          <a:schemeClr val="accent6"/>
                         </a:fillRef>
                         <a:effectRef idx="0">
-                          <a:schemeClr val="accent2"/>
+                          <a:schemeClr val="accent6"/>
                         </a:effectRef>
                         <a:fontRef idx="minor">
                           <a:schemeClr val="lt1"/>
@@ -837,7 +853,21 @@
           </mc:Choice>
           <mc:Fallback>
             <w:pict>
-              <v:shape w14:anchorId="6C45488C" id="Bouée 8" o:spid="_x0000_s1026" type="#_x0000_t23" style="position:absolute;margin-left:-39.2pt;margin-top:14.85pt;width:12pt;height:12pt;z-index:251673600;visibility:visible;mso-wrap-style:square;mso-width-percent:0;mso-height-percent:0;mso-wrap-distance-left:9pt;mso-wrap-distance-top:0;mso-wrap-distance-right:9pt;mso-wrap-distance-bottom:0;mso-position-horizontal:right;mso-position-horizontal-relative:left-margin-area;mso-position-vertical:absolute;mso-position-vertical-relative:text;mso-width-percent:0;mso-height-percent:0;mso-width-relative:margin;mso-height-relative:margin;v-text-anchor:middle" o:gfxdata="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" fillcolor="#ed7d31 [3205]" strokecolor="#823b0b [1605]" strokeweight="1pt">
+              <v:shapetype w14:anchorId="37367B7A" id="_x0000_t23" coordsize="21600,21600" o:spt="23" adj="5400" path="m,10800qy10800,,21600,10800,10800,21600,,10800xm@0,10800qy10800@2@1,10800,10800@0@0,10800xe">
+                <v:formulas>
+                  <v:f eqn="val #0"/>
+                  <v:f eqn="sum width 0 #0"/>
+                  <v:f eqn="sum height 0 #0"/>
+                  <v:f eqn="prod @0 2929 10000"/>
+                  <v:f eqn="sum width 0 @3"/>
+                  <v:f eqn="sum height 0 @3"/>
+                </v:formulas>
+                <v:path o:connecttype="custom" o:connectlocs="10800,0;3163,3163;0,10800;3163,18437;10800,21600;18437,18437;21600,10800;18437,3163" textboxrect="3163,3163,18437,18437"/>
+                <v:handles>
+                  <v:h position="#0,center" xrange="0,10800"/>
+                </v:handles>
+              </v:shapetype>
+              <v:shape id="Bouée 8" o:spid="_x0000_s1026" type="#_x0000_t23" style="position:absolute;margin-left:-39.2pt;margin-top:14.85pt;width:12pt;height:12pt;z-index:251673600;visibility:visible;mso-wrap-style:square;mso-width-percent:0;mso-height-percent:0;mso-wrap-distance-left:9pt;mso-wrap-distance-top:0;mso-wrap-distance-right:9pt;mso-wrap-distance-bottom:0;mso-position-horizontal:right;mso-position-horizontal-relative:left-margin-area;mso-position-vertical:absolute;mso-position-vertical-relative:text;mso-width-percent:0;mso-height-percent:0;mso-width-relative:margin;mso-height-relative:margin;v-text-anchor:middle" o:gfxdata="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" fillcolor="#70ad47 [3209]" strokecolor="#375623 [1609]" strokeweight="1pt">
                 <v:stroke joinstyle="miter"/>
                 <w10:wrap anchorx="margin"/>
               </v:shape>
@@ -846,7 +876,15 @@
         </mc:AlternateContent>
       </w:r>
       <w:r>
-        <w:t>- Réaliser le [qqocpc]-© du cycle de vie attendu du livrable</w:t>
+        <w:t>- Réaliser le [</w:t>
+      </w:r>
+      <w:proofErr w:type="spellStart"/>
+      <w:r>
+        <w:t>qqocpc</w:t>
+      </w:r>
+      <w:proofErr w:type="spellEnd"/>
+      <w:r>
+        <w:t>]-© du cycle de vie attendu du livrable</w:t>
       </w:r>
     </w:p>
     <w:p>
@@ -1220,8 +1258,13 @@
           </mc:Fallback>
         </mc:AlternateContent>
       </w:r>
-      <w:r>
-        <w:t>-  Les partie prenantes (Qui)</w:t>
+      <w:proofErr w:type="gramStart"/>
+      <w:r>
+        <w:t>-  Les partie prenantes</w:t>
+      </w:r>
+      <w:proofErr w:type="gramEnd"/>
+      <w:r>
+        <w:t xml:space="preserve"> (Qui)</w:t>
       </w:r>
     </w:p>
     <w:p>
@@ -1459,15 +1502,15 @@
                       </wps:spPr>
                       <wps:style>
                         <a:lnRef idx="2">
-                          <a:schemeClr val="accent2">
+                          <a:schemeClr val="accent6">
                             <a:shade val="50000"/>
                           </a:schemeClr>
                         </a:lnRef>
                         <a:fillRef idx="1">
-                          <a:schemeClr val="accent2"/>
+                          <a:schemeClr val="accent6"/>
                         </a:fillRef>
                         <a:effectRef idx="0">
-                          <a:schemeClr val="accent2"/>
+                          <a:schemeClr val="accent6"/>
                         </a:effectRef>
                         <a:fontRef idx="minor">
                           <a:schemeClr val="lt1"/>
@@ -1493,7 +1536,7 @@
           </mc:Choice>
           <mc:Fallback>
             <w:pict>
-              <v:shape w14:anchorId="3DACE86B" id="Bouée 15" o:spid="_x0000_s1026" type="#_x0000_t23" style="position:absolute;margin-left:-39.2pt;margin-top:15.85pt;width:12pt;height:12pt;z-index:251687936;visibility:visible;mso-wrap-style:square;mso-width-percent:0;mso-height-percent:0;mso-wrap-distance-left:9pt;mso-wrap-distance-top:0;mso-wrap-distance-right:9pt;mso-wrap-distance-bottom:0;mso-position-horizontal:right;mso-position-horizontal-relative:left-margin-area;mso-position-vertical:absolute;mso-position-vertical-relative:text;mso-width-percent:0;mso-height-percent:0;mso-width-relative:margin;mso-height-relative:margin;v-text-anchor:middle" o:gfxdata="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" fillcolor="#ed7d31 [3205]" strokecolor="#823b0b [1605]" strokeweight="1pt">
+              <v:shape w14:anchorId="66CBFBA3" id="Bouée 15" o:spid="_x0000_s1026" type="#_x0000_t23" style="position:absolute;margin-left:-39.2pt;margin-top:15.85pt;width:12pt;height:12pt;z-index:251687936;visibility:visible;mso-wrap-style:square;mso-width-percent:0;mso-height-percent:0;mso-wrap-distance-left:9pt;mso-wrap-distance-top:0;mso-wrap-distance-right:9pt;mso-wrap-distance-bottom:0;mso-position-horizontal:right;mso-position-horizontal-relative:left-margin-area;mso-position-vertical:absolute;mso-position-vertical-relative:text;mso-width-percent:0;mso-height-percent:0;mso-width-relative:margin;mso-height-relative:margin;v-text-anchor:middle" o:gfxdata="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" fillcolor="#70ad47 [3209]" strokecolor="#375623 [1609]" strokeweight="1pt">
                 <v:stroke joinstyle="miter"/>
                 <w10:wrap anchorx="margin"/>
               </v:shape>
@@ -1554,15 +1597,15 @@
                       </wps:spPr>
                       <wps:style>
                         <a:lnRef idx="2">
-                          <a:schemeClr val="accent2">
+                          <a:schemeClr val="accent6">
                             <a:shade val="50000"/>
                           </a:schemeClr>
                         </a:lnRef>
                         <a:fillRef idx="1">
-                          <a:schemeClr val="accent2"/>
+                          <a:schemeClr val="accent6"/>
                         </a:fillRef>
                         <a:effectRef idx="0">
-                          <a:schemeClr val="accent2"/>
+                          <a:schemeClr val="accent6"/>
                         </a:effectRef>
                         <a:fontRef idx="minor">
                           <a:schemeClr val="lt1"/>
@@ -1588,7 +1631,7 @@
           </mc:Choice>
           <mc:Fallback>
             <w:pict>
-              <v:shape w14:anchorId="435A81FA" id="Bouée 16" o:spid="_x0000_s1026" type="#_x0000_t23" style="position:absolute;margin-left:-39.2pt;margin-top:15.15pt;width:12pt;height:12pt;z-index:251689984;visibility:visible;mso-wrap-style:square;mso-width-percent:0;mso-height-percent:0;mso-wrap-distance-left:9pt;mso-wrap-distance-top:0;mso-wrap-distance-right:9pt;mso-wrap-distance-bottom:0;mso-position-horizontal:right;mso-position-horizontal-relative:left-margin-area;mso-position-vertical:absolute;mso-position-vertical-relative:text;mso-width-percent:0;mso-height-percent:0;mso-width-relative:margin;mso-height-relative:margin;v-text-anchor:middle" o:gfxdata="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" fillcolor="#ed7d31 [3205]" strokecolor="#823b0b [1605]" strokeweight="1pt">
+              <v:shape w14:anchorId="072085BF" id="Bouée 16" o:spid="_x0000_s1026" type="#_x0000_t23" style="position:absolute;margin-left:-39.2pt;margin-top:15.15pt;width:12pt;height:12pt;z-index:251689984;visibility:visible;mso-wrap-style:square;mso-width-percent:0;mso-height-percent:0;mso-wrap-distance-left:9pt;mso-wrap-distance-top:0;mso-wrap-distance-right:9pt;mso-wrap-distance-bottom:0;mso-position-horizontal:right;mso-position-horizontal-relative:left-margin-area;mso-position-vertical:absolute;mso-position-vertical-relative:text;mso-width-percent:0;mso-height-percent:0;mso-width-relative:margin;mso-height-relative:margin;v-text-anchor:middle" o:gfxdata="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" fillcolor="#70ad47 [3209]" strokecolor="#375623 [1609]" strokeweight="1pt">
                 <v:stroke joinstyle="miter"/>
                 <w10:wrap anchorx="margin"/>
               </v:shape>
@@ -1686,7 +1729,12 @@
         </mc:AlternateContent>
       </w:r>
       <w:r>
-        <w:t>-  Représenter un brainstorming sous forme de dessin centré</w:t>
+        <w:t>-  Représenter un brainstorming sous for</w:t>
+      </w:r>
+      <w:bookmarkStart w:id="0" w:name="_GoBack"/>
+      <w:bookmarkEnd w:id="0"/>
+      <w:r>
+        <w:t>me de dessin centré</w:t>
       </w:r>
     </w:p>
     <w:p>
@@ -1697,7 +1745,6 @@
         </w:numPr>
         <w:ind w:hanging="806"/>
       </w:pPr>
-      <w:bookmarkStart w:id="0" w:name="_GoBack"/>
       <w:r>
         <w:rPr>
           <w:noProof/>
@@ -1775,7 +1822,6 @@
           </mc:Fallback>
         </mc:AlternateContent>
       </w:r>
-      <w:bookmarkEnd w:id="0"/>
       <w:r>
         <w:t>-  Identifier le [POCQ³]-© du cycle de vie du projet prévu (ARC)</w:t>
       </w:r>
@@ -2114,7 +2160,15 @@
         <w:ind w:hanging="806"/>
       </w:pPr>
       <w:r>
-        <w:t>F - Définir les objectifs du projet ( SMARTE+)</w:t>
+        <w:t xml:space="preserve">F - Définir les objectifs du projet </w:t>
+      </w:r>
+      <w:proofErr w:type="gramStart"/>
+      <w:r>
+        <w:t>( SMARTE</w:t>
+      </w:r>
+      <w:proofErr w:type="gramEnd"/>
+      <w:r>
+        <w:t>+)</w:t>
       </w:r>
     </w:p>
     <w:p>
@@ -2396,7 +2450,21 @@
               <w:rPr>
                 <w:color w:val="000000"/>
               </w:rPr>
-              <w:t>L - La CLOTURE du projet  (à l'interne , à l'externe</w:t>
+              <w:t xml:space="preserve">L - La CLOTURE du projet  (à </w:t>
+            </w:r>
+            <w:proofErr w:type="gramStart"/>
+            <w:r>
+              <w:rPr>
+                <w:color w:val="000000"/>
+              </w:rPr>
+              <w:t>l'interne ,</w:t>
+            </w:r>
+            <w:proofErr w:type="gramEnd"/>
+            <w:r>
+              <w:rPr>
+                <w:color w:val="000000"/>
+              </w:rPr>
+              <w:t xml:space="preserve"> à l'externe</w:t>
             </w:r>
             <w:r>
               <w:rPr>

</xml_diff>

<commit_message>
Ajouts de quelques outils
</commit_message>
<xml_diff>
--- a/0 - Modules - Liste à faire - (1 par équipe).docx
+++ b/0 - Modules - Liste à faire - (1 par équipe).docx
@@ -20,7 +20,7 @@
           <w:lang w:bidi="ar-SA"/>
         </w:rPr>
         <w:drawing>
-          <wp:anchor distT="0" distB="0" distL="0" distR="0" simplePos="0" relativeHeight="251639296" behindDoc="0" locked="0" layoutInCell="1" allowOverlap="1">
+          <wp:anchor distT="0" distB="0" distL="0" distR="0" simplePos="0" relativeHeight="251641344" behindDoc="0" locked="0" layoutInCell="1" allowOverlap="1">
             <wp:simplePos x="0" y="0"/>
             <wp:positionH relativeFrom="page">
               <wp:posOffset>6245998</wp:posOffset>
@@ -270,7 +270,7 @@
               <v:h position="#0,center" xrange="0,10800"/>
             </v:handles>
           </v:shapetype>
-          <v:shape id="Bouée 2" o:spid="_x0000_s1064" type="#_x0000_t23" style="position:absolute;margin-left:7.7pt;margin-top:36.5pt;width:12pt;height:12pt;z-index:251665920;visibility:visible;mso-wrap-style:square;mso-width-percent:0;mso-height-percent:0;mso-wrap-distance-left:9pt;mso-wrap-distance-top:0;mso-wrap-distance-right:9pt;mso-wrap-distance-bottom:0;mso-position-horizontal-relative:left-margin-area;mso-position-vertical-relative:text;mso-width-percent:0;mso-height-percent:0;mso-width-relative:margin;mso-height-relative:margin;v-text-anchor:middle" fillcolor="#9bbb59 [3206]" strokecolor="#4e6128 [1606]" strokeweight="2pt">
+          <v:shape id="Bouée 2" o:spid="_x0000_s1064" type="#_x0000_t23" style="position:absolute;margin-left:7.7pt;margin-top:36.5pt;width:12pt;height:12pt;z-index:251655680;visibility:visible;mso-wrap-style:square;mso-width-percent:0;mso-height-percent:0;mso-wrap-distance-left:9pt;mso-wrap-distance-top:0;mso-wrap-distance-right:9pt;mso-wrap-distance-bottom:0;mso-position-horizontal-relative:left-margin-area;mso-position-vertical-relative:text;mso-width-percent:0;mso-height-percent:0;mso-width-relative:margin;mso-height-relative:margin;v-text-anchor:middle" fillcolor="#9bbb59 [3206]" strokecolor="#4e6128 [1606]" strokeweight="2pt">
             <w10:wrap anchorx="margin"/>
           </v:shape>
         </w:pict>
@@ -281,7 +281,7 @@
           <w:lang w:bidi="ar-SA"/>
         </w:rPr>
         <w:drawing>
-          <wp:anchor distT="0" distB="0" distL="0" distR="0" simplePos="0" relativeHeight="251682304" behindDoc="1" locked="0" layoutInCell="1" allowOverlap="1">
+          <wp:anchor distT="0" distB="0" distL="0" distR="0" simplePos="0" relativeHeight="251649536" behindDoc="1" locked="0" layoutInCell="1" allowOverlap="1">
             <wp:simplePos x="0" y="0"/>
             <wp:positionH relativeFrom="page">
               <wp:posOffset>6931278</wp:posOffset>
@@ -336,7 +336,7 @@
           <w:noProof/>
         </w:rPr>
         <w:pict>
-          <v:shape id="Bouée 4" o:spid="_x0000_s1063" type="#_x0000_t23" style="position:absolute;left:0;text-align:left;margin-left:7.7pt;margin-top:46.4pt;width:12pt;height:12pt;z-index:251666944;visibility:visible;mso-wrap-style:square;mso-width-percent:0;mso-height-percent:0;mso-wrap-distance-left:9pt;mso-wrap-distance-top:0;mso-wrap-distance-right:9pt;mso-wrap-distance-bottom:0;mso-position-horizontal-relative:left-margin-area;mso-position-vertical-relative:text;mso-width-percent:0;mso-height-percent:0;mso-width-relative:margin;mso-height-relative:margin;v-text-anchor:middle" fillcolor="#9bbb59 [3206]" strokecolor="#4e6128 [1606]" strokeweight="2pt">
+          <v:shape id="Bouée 4" o:spid="_x0000_s1063" type="#_x0000_t23" style="position:absolute;left:0;text-align:left;margin-left:7.7pt;margin-top:46.4pt;width:12pt;height:12pt;z-index:251656704;visibility:visible;mso-wrap-style:square;mso-width-percent:0;mso-height-percent:0;mso-wrap-distance-left:9pt;mso-wrap-distance-top:0;mso-wrap-distance-right:9pt;mso-wrap-distance-bottom:0;mso-position-horizontal-relative:left-margin-area;mso-position-vertical-relative:text;mso-width-percent:0;mso-height-percent:0;mso-width-relative:margin;mso-height-relative:margin;v-text-anchor:middle" fillcolor="#9bbb59 [3206]" strokecolor="#4e6128 [1606]" strokeweight="2pt">
             <w10:wrap anchorx="margin"/>
           </v:shape>
         </w:pict>
@@ -359,7 +359,7 @@
           <w:noProof/>
         </w:rPr>
         <w:pict>
-          <v:shape id="Bouée 6" o:spid="_x0000_s1062" type="#_x0000_t23" style="position:absolute;left:0;text-align:left;margin-left:7.7pt;margin-top:15.15pt;width:12pt;height:12pt;z-index:251667968;visibility:visible;mso-wrap-style:square;mso-width-percent:0;mso-height-percent:0;mso-wrap-distance-left:9pt;mso-wrap-distance-top:0;mso-wrap-distance-right:9pt;mso-wrap-distance-bottom:0;mso-position-horizontal-relative:left-margin-area;mso-position-vertical-relative:text;mso-width-percent:0;mso-height-percent:0;mso-width-relative:margin;mso-height-relative:margin;v-text-anchor:middle" fillcolor="#9bbb59 [3206]" strokecolor="#4e6128 [1606]" strokeweight="2pt">
+          <v:shape id="Bouée 6" o:spid="_x0000_s1062" type="#_x0000_t23" style="position:absolute;left:0;text-align:left;margin-left:7.7pt;margin-top:15.15pt;width:12pt;height:12pt;z-index:251657728;visibility:visible;mso-wrap-style:square;mso-width-percent:0;mso-height-percent:0;mso-wrap-distance-left:9pt;mso-wrap-distance-top:0;mso-wrap-distance-right:9pt;mso-wrap-distance-bottom:0;mso-position-horizontal-relative:left-margin-area;mso-position-vertical-relative:text;mso-width-percent:0;mso-height-percent:0;mso-width-relative:margin;mso-height-relative:margin;v-text-anchor:middle" fillcolor="#9bbb59 [3206]" strokecolor="#4e6128 [1606]" strokeweight="2pt">
             <w10:wrap anchorx="margin"/>
           </v:shape>
         </w:pict>
@@ -370,7 +370,7 @@
             <v:stroke joinstyle="miter"/>
             <v:path gradientshapeok="t" o:connecttype="rect"/>
           </v:shapetype>
-          <v:shape id="_x0000_s1045" type="#_x0000_t202" style="position:absolute;left:0;text-align:left;margin-left:30.35pt;margin-top:-42.2pt;width:507.25pt;height:648.3pt;z-index:251659776;mso-position-horizontal-relative:page" filled="f" stroked="f">
+          <v:shape id="_x0000_s1045" type="#_x0000_t202" style="position:absolute;left:0;text-align:left;margin-left:30.35pt;margin-top:-42.2pt;width:507.25pt;height:648.3pt;z-index:251651584;mso-position-horizontal-relative:page" filled="f" stroked="f">
             <v:textbox inset="0,0,0,0">
               <w:txbxContent>
                 <w:tbl>
@@ -2261,15 +2261,7 @@
                           <w:rPr>
                             <w:color w:val="006FC0"/>
                           </w:rPr>
-                          <w:t>- Représenter u</w:t>
-                        </w:r>
-                        <w:bookmarkStart w:id="0" w:name="_GoBack"/>
-                        <w:bookmarkEnd w:id="0"/>
-                        <w:r>
-                          <w:rPr>
-                            <w:color w:val="006FC0"/>
-                          </w:rPr>
-                          <w:t>n brainstorming sous forme de dessin centré</w:t>
+                          <w:t>- Représenter un brainstorming sous forme de dessin centré</w:t>
                         </w:r>
                       </w:p>
                     </w:tc>
@@ -2582,7 +2574,15 @@
                           <w:rPr>
                             <w:color w:val="006FC0"/>
                           </w:rPr>
-                          <w:t xml:space="preserve">- La bête à corne </w:t>
+                          <w:t>- La bête</w:t>
+                        </w:r>
+                        <w:bookmarkStart w:id="0" w:name="_GoBack"/>
+                        <w:bookmarkEnd w:id="0"/>
+                        <w:r>
+                          <w:rPr>
+                            <w:color w:val="006FC0"/>
+                          </w:rPr>
+                          <w:t xml:space="preserve"> à corne </w:t>
                         </w:r>
                         <w:r>
                           <w:rPr>
@@ -4635,7 +4635,7 @@
           <w:noProof/>
         </w:rPr>
         <w:pict>
-          <v:shape id="Bouée 8" o:spid="_x0000_s1061" type="#_x0000_t23" style="position:absolute;left:0;text-align:left;margin-left:7.7pt;margin-top:14.9pt;width:12pt;height:12pt;z-index:251668992;visibility:visible;mso-wrap-style:square;mso-width-percent:0;mso-height-percent:0;mso-wrap-distance-left:9pt;mso-wrap-distance-top:0;mso-wrap-distance-right:9pt;mso-wrap-distance-bottom:0;mso-position-horizontal-relative:left-margin-area;mso-position-vertical-relative:text;mso-width-percent:0;mso-height-percent:0;mso-width-relative:margin;mso-height-relative:margin;v-text-anchor:middle" fillcolor="#9bbb59 [3206]" strokecolor="#4e6128 [1606]" strokeweight="2pt">
+          <v:shape id="Bouée 8" o:spid="_x0000_s1061" type="#_x0000_t23" style="position:absolute;left:0;text-align:left;margin-left:7.7pt;margin-top:14.9pt;width:12pt;height:12pt;z-index:251658752;visibility:visible;mso-wrap-style:square;mso-width-percent:0;mso-height-percent:0;mso-wrap-distance-left:9pt;mso-wrap-distance-top:0;mso-wrap-distance-right:9pt;mso-wrap-distance-bottom:0;mso-position-horizontal-relative:left-margin-area;mso-position-vertical-relative:text;mso-width-percent:0;mso-height-percent:0;mso-width-relative:margin;mso-height-relative:margin;v-text-anchor:middle" fillcolor="#9bbb59 [3206]" strokecolor="#4e6128 [1606]" strokeweight="2pt">
             <w10:wrap anchorx="margin"/>
           </v:shape>
         </w:pict>
@@ -4646,7 +4646,7 @@
           <w:lang w:bidi="ar-SA"/>
         </w:rPr>
         <w:drawing>
-          <wp:anchor distT="0" distB="0" distL="0" distR="0" simplePos="0" relativeHeight="251656704" behindDoc="0" locked="0" layoutInCell="1" allowOverlap="1">
+          <wp:anchor distT="0" distB="0" distL="0" distR="0" simplePos="0" relativeHeight="251643392" behindDoc="0" locked="0" layoutInCell="1" allowOverlap="1">
             <wp:simplePos x="0" y="0"/>
             <wp:positionH relativeFrom="page">
               <wp:posOffset>6962355</wp:posOffset>
@@ -4707,7 +4707,7 @@
           <w:noProof/>
         </w:rPr>
         <w:pict>
-          <v:shape id="Bouée 10" o:spid="_x0000_s1060" type="#_x0000_t23" style="position:absolute;left:0;text-align:left;margin-left:7.7pt;margin-top:14.6pt;width:12pt;height:12pt;z-index:251670016;visibility:visible;mso-wrap-style:square;mso-width-percent:0;mso-height-percent:0;mso-wrap-distance-left:9pt;mso-wrap-distance-top:0;mso-wrap-distance-right:9pt;mso-wrap-distance-bottom:0;mso-position-horizontal-relative:left-margin-area;mso-position-vertical-relative:text;mso-width-percent:0;mso-height-percent:0;mso-width-relative:margin;mso-height-relative:margin;v-text-anchor:middle" fillcolor="#9bbb59 [3206]" strokecolor="#4e6128 [1606]" strokeweight="2pt">
+          <v:shape id="Bouée 10" o:spid="_x0000_s1060" type="#_x0000_t23" style="position:absolute;left:0;text-align:left;margin-left:7.7pt;margin-top:14.6pt;width:12pt;height:12pt;z-index:251659776;visibility:visible;mso-wrap-style:square;mso-width-percent:0;mso-height-percent:0;mso-wrap-distance-left:9pt;mso-wrap-distance-top:0;mso-wrap-distance-right:9pt;mso-wrap-distance-bottom:0;mso-position-horizontal-relative:left-margin-area;mso-position-vertical-relative:text;mso-width-percent:0;mso-height-percent:0;mso-width-relative:margin;mso-height-relative:margin;v-text-anchor:middle" fillcolor="#9bbb59 [3206]" strokecolor="#4e6128 [1606]" strokeweight="2pt">
             <w10:wrap anchorx="margin"/>
           </v:shape>
         </w:pict>
@@ -4730,7 +4730,7 @@
           <w:noProof/>
         </w:rPr>
         <w:pict>
-          <v:shape id="Bouée 12" o:spid="_x0000_s1059" type="#_x0000_t23" style="position:absolute;left:0;text-align:left;margin-left:7.7pt;margin-top:15.1pt;width:12pt;height:12pt;z-index:251671040;visibility:visible;mso-wrap-style:square;mso-width-percent:0;mso-height-percent:0;mso-wrap-distance-left:9pt;mso-wrap-distance-top:0;mso-wrap-distance-right:9pt;mso-wrap-distance-bottom:0;mso-position-horizontal-relative:left-margin-area;mso-position-vertical-relative:text;mso-width-percent:0;mso-height-percent:0;mso-width-relative:margin;mso-height-relative:margin;v-text-anchor:middle" fillcolor="#9bbb59 [3206]" strokecolor="#4e6128 [1606]" strokeweight="2pt">
+          <v:shape id="Bouée 12" o:spid="_x0000_s1059" type="#_x0000_t23" style="position:absolute;left:0;text-align:left;margin-left:7.7pt;margin-top:15.1pt;width:12pt;height:12pt;z-index:251660800;visibility:visible;mso-wrap-style:square;mso-width-percent:0;mso-height-percent:0;mso-wrap-distance-left:9pt;mso-wrap-distance-top:0;mso-wrap-distance-right:9pt;mso-wrap-distance-bottom:0;mso-position-horizontal-relative:left-margin-area;mso-position-vertical-relative:text;mso-width-percent:0;mso-height-percent:0;mso-width-relative:margin;mso-height-relative:margin;v-text-anchor:middle" fillcolor="#9bbb59 [3206]" strokecolor="#4e6128 [1606]" strokeweight="2pt">
             <w10:wrap anchorx="margin"/>
           </v:shape>
         </w:pict>
@@ -4753,7 +4753,7 @@
           <w:noProof/>
         </w:rPr>
         <w:pict>
-          <v:shape id="Bouée 14" o:spid="_x0000_s1058" type="#_x0000_t23" style="position:absolute;left:0;text-align:left;margin-left:7.7pt;margin-top:15.6pt;width:12pt;height:12pt;z-index:251672064;visibility:visible;mso-wrap-style:square;mso-width-percent:0;mso-height-percent:0;mso-wrap-distance-left:9pt;mso-wrap-distance-top:0;mso-wrap-distance-right:9pt;mso-wrap-distance-bottom:0;mso-position-horizontal-relative:left-margin-area;mso-position-vertical-relative:text;mso-width-percent:0;mso-height-percent:0;mso-width-relative:margin;mso-height-relative:margin;v-text-anchor:middle" fillcolor="#9bbb59 [3206]" strokecolor="#4e6128 [1606]" strokeweight="2pt">
+          <v:shape id="Bouée 14" o:spid="_x0000_s1058" type="#_x0000_t23" style="position:absolute;left:0;text-align:left;margin-left:7.7pt;margin-top:15.6pt;width:12pt;height:12pt;z-index:251661824;visibility:visible;mso-wrap-style:square;mso-width-percent:0;mso-height-percent:0;mso-wrap-distance-left:9pt;mso-wrap-distance-top:0;mso-wrap-distance-right:9pt;mso-wrap-distance-bottom:0;mso-position-horizontal-relative:left-margin-area;mso-position-vertical-relative:text;mso-width-percent:0;mso-height-percent:0;mso-width-relative:margin;mso-height-relative:margin;v-text-anchor:middle" fillcolor="#9bbb59 [3206]" strokecolor="#4e6128 [1606]" strokeweight="2pt">
             <w10:wrap anchorx="margin"/>
           </v:shape>
         </w:pict>
@@ -4776,7 +4776,7 @@
           <w:noProof/>
         </w:rPr>
         <w:pict>
-          <v:shape id="Bouée 16" o:spid="_x0000_s1057" type="#_x0000_t23" style="position:absolute;left:0;text-align:left;margin-left:7.7pt;margin-top:15.3pt;width:12pt;height:12pt;z-index:251673088;visibility:visible;mso-wrap-style:square;mso-width-percent:0;mso-height-percent:0;mso-wrap-distance-left:9pt;mso-wrap-distance-top:0;mso-wrap-distance-right:9pt;mso-wrap-distance-bottom:0;mso-position-horizontal-relative:left-margin-area;mso-position-vertical-relative:text;mso-width-percent:0;mso-height-percent:0;mso-width-relative:margin;mso-height-relative:margin;v-text-anchor:middle" fillcolor="#9bbb59 [3206]" strokecolor="#4e6128 [1606]" strokeweight="2pt">
+          <v:shape id="Bouée 16" o:spid="_x0000_s1057" type="#_x0000_t23" style="position:absolute;left:0;text-align:left;margin-left:7.7pt;margin-top:15.3pt;width:12pt;height:12pt;z-index:251662848;visibility:visible;mso-wrap-style:square;mso-width-percent:0;mso-height-percent:0;mso-wrap-distance-left:9pt;mso-wrap-distance-top:0;mso-wrap-distance-right:9pt;mso-wrap-distance-bottom:0;mso-position-horizontal-relative:left-margin-area;mso-position-vertical-relative:text;mso-width-percent:0;mso-height-percent:0;mso-width-relative:margin;mso-height-relative:margin;v-text-anchor:middle" fillcolor="#9bbb59 [3206]" strokecolor="#4e6128 [1606]" strokeweight="2pt">
             <w10:wrap anchorx="margin"/>
           </v:shape>
         </w:pict>
@@ -4799,7 +4799,7 @@
           <w:noProof/>
         </w:rPr>
         <w:pict>
-          <v:shape id="Bouée 18" o:spid="_x0000_s1056" type="#_x0000_t23" style="position:absolute;left:0;text-align:left;margin-left:7.7pt;margin-top:16.1pt;width:12pt;height:12pt;z-index:251674112;visibility:visible;mso-wrap-style:square;mso-width-percent:0;mso-height-percent:0;mso-wrap-distance-left:9pt;mso-wrap-distance-top:0;mso-wrap-distance-right:9pt;mso-wrap-distance-bottom:0;mso-position-horizontal-relative:left-margin-area;mso-position-vertical-relative:text;mso-width-percent:0;mso-height-percent:0;mso-width-relative:margin;mso-height-relative:margin;v-text-anchor:middle" fillcolor="#9bbb59 [3206]" strokecolor="#4e6128 [1606]" strokeweight="2pt">
+          <v:shape id="Bouée 18" o:spid="_x0000_s1056" type="#_x0000_t23" style="position:absolute;left:0;text-align:left;margin-left:7.7pt;margin-top:16.1pt;width:12pt;height:12pt;z-index:251663872;visibility:visible;mso-wrap-style:square;mso-width-percent:0;mso-height-percent:0;mso-wrap-distance-left:9pt;mso-wrap-distance-top:0;mso-wrap-distance-right:9pt;mso-wrap-distance-bottom:0;mso-position-horizontal-relative:left-margin-area;mso-position-vertical-relative:text;mso-width-percent:0;mso-height-percent:0;mso-width-relative:margin;mso-height-relative:margin;v-text-anchor:middle" fillcolor="#9bbb59 [3206]" strokecolor="#4e6128 [1606]" strokeweight="2pt">
             <w10:wrap anchorx="margin"/>
           </v:shape>
         </w:pict>
@@ -4837,7 +4837,7 @@
           <w:noProof/>
         </w:rPr>
         <w:pict>
-          <v:shape id="Bouée 21" o:spid="_x0000_s1054" type="#_x0000_t23" style="position:absolute;left:0;text-align:left;margin-left:4.7pt;margin-top:40.85pt;width:12pt;height:12pt;z-index:251676160;visibility:visible;mso-wrap-style:square;mso-width-percent:0;mso-height-percent:0;mso-wrap-distance-left:9pt;mso-wrap-distance-top:0;mso-wrap-distance-right:9pt;mso-wrap-distance-bottom:0;mso-position-horizontal-relative:left-margin-area;mso-position-vertical-relative:text;mso-width-percent:0;mso-height-percent:0;mso-width-relative:margin;mso-height-relative:margin;v-text-anchor:middle" fillcolor="#9bbb59 [3206]" strokecolor="#4e6128 [1606]" strokeweight="2pt">
+          <v:shape id="Bouée 21" o:spid="_x0000_s1054" type="#_x0000_t23" style="position:absolute;left:0;text-align:left;margin-left:4.7pt;margin-top:40.85pt;width:12pt;height:12pt;z-index:251665920;visibility:visible;mso-wrap-style:square;mso-width-percent:0;mso-height-percent:0;mso-wrap-distance-left:9pt;mso-wrap-distance-top:0;mso-wrap-distance-right:9pt;mso-wrap-distance-bottom:0;mso-position-horizontal-relative:left-margin-area;mso-position-vertical-relative:text;mso-width-percent:0;mso-height-percent:0;mso-width-relative:margin;mso-height-relative:margin;v-text-anchor:middle" fillcolor="#9bbb59 [3206]" strokecolor="#4e6128 [1606]" strokeweight="2pt">
             <w10:wrap anchorx="margin"/>
           </v:shape>
         </w:pict>
@@ -4847,7 +4847,7 @@
           <w:noProof/>
         </w:rPr>
         <w:pict>
-          <v:shape id="Bouée 22" o:spid="_x0000_s1053" type="#_x0000_t23" style="position:absolute;left:0;text-align:left;margin-left:4.7pt;margin-top:55.1pt;width:12pt;height:12pt;z-index:251677184;visibility:visible;mso-wrap-style:square;mso-width-percent:0;mso-height-percent:0;mso-wrap-distance-left:9pt;mso-wrap-distance-top:0;mso-wrap-distance-right:9pt;mso-wrap-distance-bottom:0;mso-position-horizontal-relative:left-margin-area;mso-position-vertical-relative:text;mso-width-percent:0;mso-height-percent:0;mso-width-relative:margin;mso-height-relative:margin;v-text-anchor:middle" fillcolor="#9bbb59 [3206]" strokecolor="#4e6128 [1606]" strokeweight="2pt">
+          <v:shape id="Bouée 22" o:spid="_x0000_s1053" type="#_x0000_t23" style="position:absolute;left:0;text-align:left;margin-left:4.7pt;margin-top:55.1pt;width:12pt;height:12pt;z-index:251666944;visibility:visible;mso-wrap-style:square;mso-width-percent:0;mso-height-percent:0;mso-wrap-distance-left:9pt;mso-wrap-distance-top:0;mso-wrap-distance-right:9pt;mso-wrap-distance-bottom:0;mso-position-horizontal-relative:left-margin-area;mso-position-vertical-relative:text;mso-width-percent:0;mso-height-percent:0;mso-width-relative:margin;mso-height-relative:margin;v-text-anchor:middle" fillcolor="#9bbb59 [3206]" strokecolor="#4e6128 [1606]" strokeweight="2pt">
             <w10:wrap anchorx="margin"/>
           </v:shape>
         </w:pict>
@@ -4857,7 +4857,7 @@
           <w:noProof/>
         </w:rPr>
         <w:pict>
-          <v:shape id="Bouée 23" o:spid="_x0000_s1052" type="#_x0000_t23" style="position:absolute;left:0;text-align:left;margin-left:4.7pt;margin-top:70.1pt;width:12pt;height:12pt;z-index:251678208;visibility:visible;mso-wrap-style:square;mso-width-percent:0;mso-height-percent:0;mso-wrap-distance-left:9pt;mso-wrap-distance-top:0;mso-wrap-distance-right:9pt;mso-wrap-distance-bottom:0;mso-position-horizontal-relative:left-margin-area;mso-position-vertical-relative:text;mso-width-percent:0;mso-height-percent:0;mso-width-relative:margin;mso-height-relative:margin;v-text-anchor:middle" fillcolor="#9bbb59 [3206]" strokecolor="#4e6128 [1606]" strokeweight="2pt">
+          <v:shape id="Bouée 23" o:spid="_x0000_s1052" type="#_x0000_t23" style="position:absolute;left:0;text-align:left;margin-left:4.7pt;margin-top:70.1pt;width:12pt;height:12pt;z-index:251667968;visibility:visible;mso-wrap-style:square;mso-width-percent:0;mso-height-percent:0;mso-wrap-distance-left:9pt;mso-wrap-distance-top:0;mso-wrap-distance-right:9pt;mso-wrap-distance-bottom:0;mso-position-horizontal-relative:left-margin-area;mso-position-vertical-relative:text;mso-width-percent:0;mso-height-percent:0;mso-width-relative:margin;mso-height-relative:margin;v-text-anchor:middle" fillcolor="#9bbb59 [3206]" strokecolor="#4e6128 [1606]" strokeweight="2pt">
             <w10:wrap anchorx="margin"/>
           </v:shape>
         </w:pict>
@@ -4867,7 +4867,7 @@
           <w:noProof/>
         </w:rPr>
         <w:pict>
-          <v:shape id="Bouée 24" o:spid="_x0000_s1051" type="#_x0000_t23" style="position:absolute;left:0;text-align:left;margin-left:4.7pt;margin-top:84.35pt;width:12pt;height:12pt;z-index:251679232;visibility:visible;mso-wrap-style:square;mso-width-percent:0;mso-height-percent:0;mso-wrap-distance-left:9pt;mso-wrap-distance-top:0;mso-wrap-distance-right:9pt;mso-wrap-distance-bottom:0;mso-position-horizontal-relative:left-margin-area;mso-position-vertical-relative:text;mso-width-percent:0;mso-height-percent:0;mso-width-relative:margin;mso-height-relative:margin;v-text-anchor:middle" fillcolor="#9bbb59 [3206]" strokecolor="#4e6128 [1606]" strokeweight="2pt">
+          <v:shape id="Bouée 24" o:spid="_x0000_s1051" type="#_x0000_t23" style="position:absolute;left:0;text-align:left;margin-left:4.7pt;margin-top:84.35pt;width:12pt;height:12pt;z-index:251668992;visibility:visible;mso-wrap-style:square;mso-width-percent:0;mso-height-percent:0;mso-wrap-distance-left:9pt;mso-wrap-distance-top:0;mso-wrap-distance-right:9pt;mso-wrap-distance-bottom:0;mso-position-horizontal-relative:left-margin-area;mso-position-vertical-relative:text;mso-width-percent:0;mso-height-percent:0;mso-width-relative:margin;mso-height-relative:margin;v-text-anchor:middle" fillcolor="#9bbb59 [3206]" strokecolor="#4e6128 [1606]" strokeweight="2pt">
             <w10:wrap anchorx="margin"/>
           </v:shape>
         </w:pict>
@@ -4877,7 +4877,7 @@
           <w:noProof/>
         </w:rPr>
         <w:pict>
-          <v:shape id="Bouée 20" o:spid="_x0000_s1055" type="#_x0000_t23" style="position:absolute;left:0;text-align:left;margin-left:3.95pt;margin-top:22.1pt;width:12pt;height:12pt;z-index:251675136;visibility:visible;mso-wrap-style:square;mso-width-percent:0;mso-height-percent:0;mso-wrap-distance-left:9pt;mso-wrap-distance-top:0;mso-wrap-distance-right:9pt;mso-wrap-distance-bottom:0;mso-position-horizontal-relative:left-margin-area;mso-position-vertical-relative:text;mso-width-percent:0;mso-height-percent:0;mso-width-relative:margin;mso-height-relative:margin;v-text-anchor:middle" fillcolor="#9bbb59 [3206]" strokecolor="#4e6128 [1606]" strokeweight="2pt">
+          <v:shape id="Bouée 20" o:spid="_x0000_s1055" type="#_x0000_t23" style="position:absolute;left:0;text-align:left;margin-left:3.95pt;margin-top:22.1pt;width:12pt;height:12pt;z-index:251664896;visibility:visible;mso-wrap-style:square;mso-width-percent:0;mso-height-percent:0;mso-wrap-distance-left:9pt;mso-wrap-distance-top:0;mso-wrap-distance-right:9pt;mso-wrap-distance-bottom:0;mso-position-horizontal-relative:left-margin-area;mso-position-vertical-relative:text;mso-width-percent:0;mso-height-percent:0;mso-width-relative:margin;mso-height-relative:margin;v-text-anchor:middle" fillcolor="#9bbb59 [3206]" strokecolor="#4e6128 [1606]" strokeweight="2pt">
             <w10:wrap anchorx="margin"/>
           </v:shape>
         </w:pict>
@@ -4969,7 +4969,7 @@
           <w:lang w:bidi="ar-SA"/>
         </w:rPr>
         <w:drawing>
-          <wp:anchor distT="0" distB="0" distL="0" distR="0" simplePos="0" relativeHeight="251661824" behindDoc="0" locked="0" layoutInCell="1" allowOverlap="1">
+          <wp:anchor distT="0" distB="0" distL="0" distR="0" simplePos="0" relativeHeight="251648512" behindDoc="0" locked="0" layoutInCell="1" allowOverlap="1">
             <wp:simplePos x="0" y="0"/>
             <wp:positionH relativeFrom="page">
               <wp:posOffset>6939571</wp:posOffset>
@@ -5039,7 +5039,7 @@
           <w:noProof/>
         </w:rPr>
         <w:pict>
-          <v:shape id="Bouée 25" o:spid="_x0000_s1050" type="#_x0000_t23" style="position:absolute;margin-left:4.7pt;margin-top:9.1pt;width:12pt;height:12pt;z-index:251680256;visibility:visible;mso-wrap-style:square;mso-width-percent:0;mso-height-percent:0;mso-wrap-distance-left:9pt;mso-wrap-distance-top:0;mso-wrap-distance-right:9pt;mso-wrap-distance-bottom:0;mso-position-horizontal-relative:left-margin-area;mso-position-vertical-relative:text;mso-width-percent:0;mso-height-percent:0;mso-width-relative:margin;mso-height-relative:margin;v-text-anchor:middle" fillcolor="#9bbb59 [3206]" strokecolor="#4e6128 [1606]" strokeweight="2pt">
+          <v:shape id="Bouée 25" o:spid="_x0000_s1050" type="#_x0000_t23" style="position:absolute;margin-left:4.7pt;margin-top:9.1pt;width:12pt;height:12pt;z-index:251670016;visibility:visible;mso-wrap-style:square;mso-width-percent:0;mso-height-percent:0;mso-wrap-distance-left:9pt;mso-wrap-distance-top:0;mso-wrap-distance-right:9pt;mso-wrap-distance-bottom:0;mso-position-horizontal-relative:left-margin-area;mso-position-vertical-relative:text;mso-width-percent:0;mso-height-percent:0;mso-width-relative:margin;mso-height-relative:margin;v-text-anchor:middle" fillcolor="#9bbb59 [3206]" strokecolor="#4e6128 [1606]" strokeweight="2pt">
             <w10:wrap anchorx="margin"/>
           </v:shape>
         </w:pict>
@@ -5055,7 +5055,7 @@
           <w:noProof/>
         </w:rPr>
         <w:pict>
-          <v:shape id="Bouée 26" o:spid="_x0000_s1049" type="#_x0000_t23" style="position:absolute;left:0;text-align:left;margin-left:4.7pt;margin-top:13.9pt;width:12pt;height:12pt;z-index:251681280;visibility:visible;mso-wrap-style:square;mso-width-percent:0;mso-height-percent:0;mso-wrap-distance-left:9pt;mso-wrap-distance-top:0;mso-wrap-distance-right:9pt;mso-wrap-distance-bottom:0;mso-position-horizontal-relative:left-margin-area;mso-position-vertical-relative:text;mso-width-percent:0;mso-height-percent:0;mso-width-relative:margin;mso-height-relative:margin;v-text-anchor:middle" fillcolor="#9bbb59 [3206]" strokecolor="#4e6128 [1606]" strokeweight="2pt">
+          <v:shape id="Bouée 26" o:spid="_x0000_s1049" type="#_x0000_t23" style="position:absolute;left:0;text-align:left;margin-left:4.7pt;margin-top:13.9pt;width:12pt;height:12pt;z-index:251671040;visibility:visible;mso-wrap-style:square;mso-width-percent:0;mso-height-percent:0;mso-wrap-distance-left:9pt;mso-wrap-distance-top:0;mso-wrap-distance-right:9pt;mso-wrap-distance-bottom:0;mso-position-horizontal-relative:left-margin-area;mso-position-vertical-relative:text;mso-width-percent:0;mso-height-percent:0;mso-width-relative:margin;mso-height-relative:margin;v-text-anchor:middle" fillcolor="#9bbb59 [3206]" strokecolor="#4e6128 [1606]" strokeweight="2pt">
             <w10:wrap anchorx="margin"/>
           </v:shape>
         </w:pict>
@@ -5085,7 +5085,7 @@
           <w:noProof/>
         </w:rPr>
         <w:pict>
-          <v:shape id="Bouée 27" o:spid="_x0000_s1048" type="#_x0000_t23" style="position:absolute;left:0;text-align:left;margin-left:4.7pt;margin-top:3.95pt;width:12pt;height:12pt;z-index:251682304;visibility:visible;mso-wrap-style:square;mso-width-percent:0;mso-height-percent:0;mso-wrap-distance-left:9pt;mso-wrap-distance-top:0;mso-wrap-distance-right:9pt;mso-wrap-distance-bottom:0;mso-position-horizontal-relative:left-margin-area;mso-position-vertical-relative:text;mso-width-percent:0;mso-height-percent:0;mso-width-relative:margin;mso-height-relative:margin;v-text-anchor:middle" fillcolor="#9bbb59 [3206]" strokecolor="#4e6128 [1606]" strokeweight="2pt">
+          <v:shape id="Bouée 27" o:spid="_x0000_s1048" type="#_x0000_t23" style="position:absolute;left:0;text-align:left;margin-left:4.7pt;margin-top:3.95pt;width:12pt;height:12pt;z-index:251672064;visibility:visible;mso-wrap-style:square;mso-width-percent:0;mso-height-percent:0;mso-wrap-distance-left:9pt;mso-wrap-distance-top:0;mso-wrap-distance-right:9pt;mso-wrap-distance-bottom:0;mso-position-horizontal-relative:left-margin-area;mso-position-vertical-relative:text;mso-width-percent:0;mso-height-percent:0;mso-width-relative:margin;mso-height-relative:margin;v-text-anchor:middle" fillcolor="#9bbb59 [3206]" strokecolor="#4e6128 [1606]" strokeweight="2pt">
             <w10:wrap anchorx="margin"/>
           </v:shape>
         </w:pict>
@@ -5096,7 +5096,7 @@
           <w:lang w:bidi="ar-SA"/>
         </w:rPr>
         <w:drawing>
-          <wp:anchor distT="0" distB="0" distL="0" distR="0" simplePos="0" relativeHeight="251657728" behindDoc="0" locked="0" layoutInCell="1" allowOverlap="1">
+          <wp:anchor distT="0" distB="0" distL="0" distR="0" simplePos="0" relativeHeight="251645440" behindDoc="0" locked="0" layoutInCell="1" allowOverlap="1">
             <wp:simplePos x="0" y="0"/>
             <wp:positionH relativeFrom="page">
               <wp:posOffset>6809867</wp:posOffset>
@@ -5154,7 +5154,7 @@
           <w:noProof/>
         </w:rPr>
         <w:pict>
-          <v:shape id="Bouée 28" o:spid="_x0000_s1047" type="#_x0000_t23" style="position:absolute;left:0;text-align:left;margin-left:5.25pt;margin-top:4.45pt;width:12pt;height:12pt;z-index:251683328;visibility:visible;mso-wrap-style:square;mso-width-percent:0;mso-height-percent:0;mso-wrap-distance-left:9pt;mso-wrap-distance-top:0;mso-wrap-distance-right:9pt;mso-wrap-distance-bottom:0;mso-position-horizontal-relative:left-margin-area;mso-position-vertical-relative:text;mso-width-percent:0;mso-height-percent:0;mso-width-relative:margin;mso-height-relative:margin;v-text-anchor:middle" o:gfxdata="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" fillcolor="#c0504d [3205]" strokecolor="#622423 [1605]" strokeweight="2pt">
+          <v:shape id="Bouée 28" o:spid="_x0000_s1047" type="#_x0000_t23" style="position:absolute;left:0;text-align:left;margin-left:5.25pt;margin-top:4.45pt;width:12pt;height:12pt;z-index:251673088;visibility:visible;mso-wrap-style:square;mso-width-percent:0;mso-height-percent:0;mso-wrap-distance-left:9pt;mso-wrap-distance-top:0;mso-wrap-distance-right:9pt;mso-wrap-distance-bottom:0;mso-position-horizontal-relative:left-margin-area;mso-position-vertical-relative:text;mso-width-percent:0;mso-height-percent:0;mso-width-relative:margin;mso-height-relative:margin;v-text-anchor:middle" o:gfxdata="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" fillcolor="#c0504d [3205]" strokecolor="#622423 [1605]" strokeweight="2pt">
             <w10:wrap anchorx="margin"/>
           </v:shape>
         </w:pict>
@@ -5171,6 +5171,17 @@
           <w:sz w:val="19"/>
         </w:rPr>
       </w:pPr>
+      <w:r>
+        <w:rPr>
+          <w:noProof/>
+          <w:lang w:bidi="ar-SA"/>
+        </w:rPr>
+        <w:pict>
+          <v:shape id="_x0000_s1066" type="#_x0000_t23" style="position:absolute;margin-left:3pt;margin-top:10.3pt;width:12pt;height:12pt;z-index:251674112;visibility:visible;mso-wrap-style:square;mso-width-percent:0;mso-height-percent:0;mso-wrap-distance-left:9pt;mso-wrap-distance-top:0;mso-wrap-distance-right:9pt;mso-wrap-distance-bottom:0;mso-position-horizontal-relative:left-margin-area;mso-position-vertical-relative:text;mso-width-percent:0;mso-height-percent:0;mso-width-relative:margin;mso-height-relative:margin;v-text-anchor:middle" fillcolor="#9bbb59 [3206]" strokecolor="#4e6128 [1606]" strokeweight="2pt">
+            <w10:wrap anchorx="margin"/>
+          </v:shape>
+        </w:pict>
+      </w:r>
     </w:p>
     <w:p>
       <w:pPr>
@@ -5182,8 +5193,19 @@
           <w:noProof/>
           <w:lang w:bidi="ar-SA"/>
         </w:rPr>
+        <w:pict>
+          <v:shape id="_x0000_s1067" type="#_x0000_t23" style="position:absolute;left:0;text-align:left;margin-left:3pt;margin-top:13.55pt;width:12pt;height:12pt;z-index:251675136;visibility:visible;mso-wrap-style:square;mso-width-percent:0;mso-height-percent:0;mso-wrap-distance-left:9pt;mso-wrap-distance-top:0;mso-wrap-distance-right:9pt;mso-wrap-distance-bottom:0;mso-position-horizontal-relative:left-margin-area;mso-position-vertical-relative:text;mso-width-percent:0;mso-height-percent:0;mso-width-relative:margin;mso-height-relative:margin;v-text-anchor:middle" fillcolor="#9bbb59 [3206]" strokecolor="#4e6128 [1606]" strokeweight="2pt">
+            <w10:wrap anchorx="margin"/>
+          </v:shape>
+        </w:pict>
+      </w:r>
+      <w:r>
+        <w:rPr>
+          <w:noProof/>
+          <w:lang w:bidi="ar-SA"/>
+        </w:rPr>
         <w:drawing>
-          <wp:anchor distT="0" distB="0" distL="0" distR="0" simplePos="0" relativeHeight="251656704" behindDoc="0" locked="0" layoutInCell="1" allowOverlap="1">
+          <wp:anchor distT="0" distB="0" distL="0" distR="0" simplePos="0" relativeHeight="251644416" behindDoc="0" locked="0" layoutInCell="1" allowOverlap="1">
             <wp:simplePos x="0" y="0"/>
             <wp:positionH relativeFrom="page">
               <wp:posOffset>6829500</wp:posOffset>
@@ -5290,7 +5312,7 @@
           <w:lang w:bidi="ar-SA"/>
         </w:rPr>
         <w:drawing>
-          <wp:anchor distT="0" distB="0" distL="0" distR="0" simplePos="0" relativeHeight="251655680" behindDoc="0" locked="0" layoutInCell="1" allowOverlap="1">
+          <wp:anchor distT="0" distB="0" distL="0" distR="0" simplePos="0" relativeHeight="251642368" behindDoc="0" locked="0" layoutInCell="1" allowOverlap="1">
             <wp:simplePos x="0" y="0"/>
             <wp:positionH relativeFrom="page">
               <wp:posOffset>6870682</wp:posOffset>
@@ -5399,7 +5421,7 @@
           <w:lang w:bidi="ar-SA"/>
         </w:rPr>
         <w:drawing>
-          <wp:anchor distT="0" distB="0" distL="0" distR="0" simplePos="0" relativeHeight="251657728" behindDoc="0" locked="0" layoutInCell="1" allowOverlap="1">
+          <wp:anchor distT="0" distB="0" distL="0" distR="0" simplePos="0" relativeHeight="251646464" behindDoc="0" locked="0" layoutInCell="1" allowOverlap="1">
             <wp:simplePos x="0" y="0"/>
             <wp:positionH relativeFrom="page">
               <wp:posOffset>6951230</wp:posOffset>
@@ -5515,7 +5537,7 @@
           <w:lang w:bidi="ar-SA"/>
         </w:rPr>
         <w:drawing>
-          <wp:anchor distT="0" distB="0" distL="0" distR="0" simplePos="0" relativeHeight="251658752" behindDoc="0" locked="0" layoutInCell="1" allowOverlap="1">
+          <wp:anchor distT="0" distB="0" distL="0" distR="0" simplePos="0" relativeHeight="251647488" behindDoc="0" locked="0" layoutInCell="1" allowOverlap="1">
             <wp:simplePos x="0" y="0"/>
             <wp:positionH relativeFrom="page">
               <wp:posOffset>6923765</wp:posOffset>
@@ -5560,7 +5582,7 @@
       </w:r>
       <w:r>
         <w:pict>
-          <v:shape id="_x0000_s1033" type="#_x0000_t202" style="position:absolute;left:0;text-align:left;margin-left:31pt;margin-top:29.4pt;width:505.55pt;height:29.95pt;z-index:251660800;mso-position-horizontal-relative:page;mso-position-vertical-relative:text" filled="f" stroked="f">
+          <v:shape id="_x0000_s1033" type="#_x0000_t202" style="position:absolute;left:0;text-align:left;margin-left:31pt;margin-top:29.4pt;width:505.55pt;height:29.95pt;z-index:251652608;mso-position-horizontal-relative:page;mso-position-vertical-relative:text" filled="f" stroked="f">
             <v:textbox inset="0,0,0,0">
               <w:txbxContent>
                 <w:tbl>
@@ -5808,7 +5830,7 @@
       </w:pPr>
       <w:r>
         <w:pict>
-          <v:shape id="_x0000_s1032" type="#_x0000_t202" style="position:absolute;left:0;text-align:left;margin-left:30.75pt;margin-top:21.95pt;width:503.45pt;height:14.55pt;z-index:251661824;mso-position-horizontal-relative:page" filled="f" stroked="f">
+          <v:shape id="_x0000_s1032" type="#_x0000_t202" style="position:absolute;left:0;text-align:left;margin-left:30.75pt;margin-top:21.95pt;width:503.45pt;height:14.55pt;z-index:251653632;mso-position-horizontal-relative:page" filled="f" stroked="f">
             <v:textbox inset="0,0,0,0">
               <w:txbxContent>
                 <w:tbl>
@@ -6098,7 +6120,7 @@
       </w:pPr>
       <w:r>
         <w:pict>
-          <v:group id="_x0000_s1029" style="position:absolute;margin-left:404.85pt;margin-top:9.45pt;width:127.4pt;height:1pt;z-index:-251652608;mso-wrap-distance-left:0;mso-wrap-distance-right:0;mso-position-horizontal-relative:page" coordorigin="8097,189" coordsize="2548,20">
+          <v:group id="_x0000_s1029" style="position:absolute;margin-left:404.85pt;margin-top:9.45pt;width:127.4pt;height:1pt;z-index:-251661824;mso-wrap-distance-left:0;mso-wrap-distance-right:0;mso-position-horizontal-relative:page" coordorigin="8097,189" coordsize="2548,20">
             <v:line id="_x0000_s1031" style="position:absolute" from="8098,190" to="10643,190" strokeweight=".14pt"/>
             <v:line id="_x0000_s1030" style="position:absolute" from="8097,199" to="10644,199" strokeweight=".96pt"/>
             <w10:wrap type="topAndBottom" anchorx="page"/>
@@ -6137,7 +6159,6 @@
           <v:group id="_x0000_s1026" style="width:127.4pt;height:1pt;mso-position-horizontal-relative:char;mso-position-vertical-relative:line" coordsize="2548,20">
             <v:line id="_x0000_s1028" style="position:absolute" from="1,1" to="2546,1" strokeweight=".14pt"/>
             <v:line id="_x0000_s1027" style="position:absolute" from="0,10" to="2547,10" strokeweight=".33864mm"/>
-            <w10:wrap type="none"/>
             <w10:anchorlock/>
           </v:group>
         </w:pict>
@@ -6184,13 +6205,7 @@
         <w:rPr>
           <w:sz w:val="20"/>
         </w:rPr>
-        <w:t>- MMI - IUT de Mu</w:t>
-      </w:r>
-      <w:r>
-        <w:rPr>
-          <w:sz w:val="20"/>
-        </w:rPr>
-        <w:t>lhouse - UHA</w:t>
+        <w:t>- MMI - IUT de Mulhouse - UHA</w:t>
       </w:r>
     </w:p>
     <w:sectPr>

</xml_diff>

<commit_message>
FAST commencé + Plan de charges
</commit_message>
<xml_diff>
--- a/0 - Modules - Liste à faire - (1 par équipe).docx
+++ b/0 - Modules - Liste à faire - (1 par équipe).docx
@@ -3919,15 +3919,7 @@
                           <w:rPr>
                             <w:color w:val="006FC0"/>
                           </w:rPr>
-                          <w:t>(</w:t>
-                        </w:r>
-                        <w:bookmarkStart w:id="0" w:name="_GoBack"/>
-                        <w:bookmarkEnd w:id="0"/>
-                        <w:r>
-                          <w:rPr>
-                            <w:color w:val="006FC0"/>
-                          </w:rPr>
-                          <w:t xml:space="preserve"> SMARTE</w:t>
+                          <w:t>( SMARTE</w:t>
                         </w:r>
                         <w:proofErr w:type="gramEnd"/>
                         <w:r>
@@ -5406,8 +5398,21 @@
         <w:jc w:val="center"/>
       </w:pPr>
       <w:r>
+        <w:rPr>
+          <w:noProof/>
+          <w:lang w:bidi="ar-SA"/>
+        </w:rPr>
+        <w:pict>
+          <v:shape id="_x0000_s1072" type="#_x0000_t23" style="position:absolute;left:0;text-align:left;margin-left:1.35pt;margin-top:15.2pt;width:12pt;height:12pt;z-index:251677184;visibility:visible;mso-wrap-style:square;mso-width-percent:0;mso-height-percent:0;mso-wrap-distance-left:9pt;mso-wrap-distance-top:0;mso-wrap-distance-right:9pt;mso-wrap-distance-bottom:0;mso-position-horizontal-relative:left-margin-area;mso-position-vertical-relative:text;mso-width-percent:0;mso-height-percent:0;mso-width-relative:margin;mso-height-relative:margin;v-text-anchor:middle" fillcolor="#c00000" strokecolor="#622423 [1605]" strokeweight="2pt">
+            <w10:wrap anchorx="margin"/>
+          </v:shape>
+        </w:pict>
+      </w:r>
+      <w:r>
         <w:t>29</w:t>
       </w:r>
+      <w:bookmarkStart w:id="0" w:name="_GoBack"/>
+      <w:bookmarkEnd w:id="0"/>
     </w:p>
     <w:p>
       <w:pPr>

</xml_diff>